<commit_message>
some trials with feedback paragraphs
</commit_message>
<xml_diff>
--- a/trial with python/user documentation.docx
+++ b/trial with python/user documentation.docx
@@ -261,49 +261,13 @@
           <w:szCs w:val="24"/>
         </w:rPr>
       </w:pPr>
-      <w:proofErr w:type="spellStart"/>
-      <w:r>
-        <w:rPr>
-          <w:rFonts w:ascii="Times New Roman" w:hAnsi="Times New Roman" w:cs="Times New Roman"/>
-          <w:sz w:val="24"/>
-          <w:szCs w:val="24"/>
-        </w:rPr>
-        <w:t>powerbiclient</w:t>
-      </w:r>
-      <w:proofErr w:type="spellEnd"/>
-      <w:r>
-        <w:rPr>
-          <w:rFonts w:ascii="Times New Roman" w:hAnsi="Times New Roman" w:cs="Times New Roman"/>
-          <w:sz w:val="24"/>
-          <w:szCs w:val="24"/>
-        </w:rPr>
-        <w:t xml:space="preserve"> </w:t>
-      </w:r>
-      <w:r>
-        <w:rPr>
-          <w:rFonts w:ascii="Times New Roman" w:hAnsi="Times New Roman" w:cs="Times New Roman"/>
-          <w:sz w:val="24"/>
-          <w:szCs w:val="24"/>
-        </w:rPr>
-        <w:t xml:space="preserve">OR </w:t>
-      </w:r>
-      <w:proofErr w:type="spellStart"/>
-      <w:r>
-        <w:rPr>
-          <w:rFonts w:ascii="Times New Roman" w:hAnsi="Times New Roman" w:cs="Times New Roman"/>
-          <w:sz w:val="24"/>
-          <w:szCs w:val="24"/>
-        </w:rPr>
-        <w:t>mysql</w:t>
-      </w:r>
-      <w:proofErr w:type="spellEnd"/>
-      <w:r>
-        <w:rPr>
-          <w:rFonts w:ascii="Times New Roman" w:hAnsi="Times New Roman" w:cs="Times New Roman"/>
-          <w:sz w:val="24"/>
-          <w:szCs w:val="24"/>
-        </w:rPr>
-        <w:t>-connection-python</w:t>
+      <w:r>
+        <w:rPr>
+          <w:rFonts w:ascii="Times New Roman" w:hAnsi="Times New Roman" w:cs="Times New Roman"/>
+          <w:sz w:val="24"/>
+          <w:szCs w:val="24"/>
+        </w:rPr>
+        <w:t>Flask</w:t>
       </w:r>
     </w:p>
     <w:p>
@@ -311,613 +275,128 @@
         <w:spacing w:line="360" w:lineRule="auto"/>
         <w:rPr>
           <w:rFonts w:ascii="Times New Roman" w:hAnsi="Times New Roman" w:cs="Times New Roman"/>
-          <w:sz w:val="24"/>
-          <w:szCs w:val="24"/>
-        </w:rPr>
-      </w:pPr>
-      <w:r>
-        <w:rPr>
-          <w:rFonts w:ascii="Times New Roman" w:hAnsi="Times New Roman" w:cs="Times New Roman"/>
-          <w:sz w:val="24"/>
-          <w:szCs w:val="24"/>
-        </w:rPr>
-        <w:t xml:space="preserve">All packages </w:t>
+          <w:i/>
+          <w:iCs/>
+          <w:sz w:val="24"/>
+          <w:szCs w:val="24"/>
+        </w:rPr>
+      </w:pPr>
+      <w:r>
+        <w:rPr>
+          <w:rFonts w:ascii="Times New Roman" w:hAnsi="Times New Roman" w:cs="Times New Roman"/>
+          <w:sz w:val="24"/>
+          <w:szCs w:val="24"/>
+        </w:rPr>
+        <w:t xml:space="preserve">Run the following commands into Windows </w:t>
+      </w:r>
+      <w:proofErr w:type="spellStart"/>
+      <w:r>
+        <w:rPr>
+          <w:rFonts w:ascii="Times New Roman" w:hAnsi="Times New Roman" w:cs="Times New Roman"/>
+          <w:sz w:val="24"/>
+          <w:szCs w:val="24"/>
+        </w:rPr>
+        <w:t>Powershell</w:t>
+      </w:r>
+      <w:proofErr w:type="spellEnd"/>
+      <w:r>
+        <w:rPr>
+          <w:rFonts w:ascii="Times New Roman" w:hAnsi="Times New Roman" w:cs="Times New Roman"/>
+          <w:sz w:val="24"/>
+          <w:szCs w:val="24"/>
+        </w:rPr>
+        <w:t xml:space="preserve">: </w:t>
+      </w:r>
+      <w:r>
+        <w:rPr>
+          <w:rFonts w:ascii="Times New Roman" w:hAnsi="Times New Roman" w:cs="Times New Roman"/>
+          <w:b/>
+          <w:bCs/>
+          <w:sz w:val="24"/>
+          <w:szCs w:val="24"/>
+        </w:rPr>
+        <w:t xml:space="preserve">pip install </w:t>
+      </w:r>
+      <w:proofErr w:type="spellStart"/>
+      <w:r>
+        <w:rPr>
+          <w:rFonts w:ascii="Times New Roman" w:hAnsi="Times New Roman" w:cs="Times New Roman"/>
+          <w:b/>
+          <w:bCs/>
+          <w:sz w:val="24"/>
+          <w:szCs w:val="24"/>
+        </w:rPr>
+        <w:t>numpy</w:t>
+      </w:r>
+      <w:proofErr w:type="spellEnd"/>
+      <w:r>
+        <w:rPr>
+          <w:rFonts w:ascii="Times New Roman" w:hAnsi="Times New Roman" w:cs="Times New Roman"/>
+          <w:b/>
+          <w:bCs/>
+          <w:sz w:val="24"/>
+          <w:szCs w:val="24"/>
+        </w:rPr>
+        <w:t xml:space="preserve"> pandas </w:t>
       </w:r>
       <w:proofErr w:type="gramStart"/>
       <w:r>
         <w:rPr>
           <w:rFonts w:ascii="Times New Roman" w:hAnsi="Times New Roman" w:cs="Times New Roman"/>
-          <w:sz w:val="24"/>
-          <w:szCs w:val="24"/>
-        </w:rPr>
-        <w:t>has</w:t>
-      </w:r>
-      <w:proofErr w:type="gramEnd"/>
-      <w:r>
-        <w:rPr>
-          <w:rFonts w:ascii="Times New Roman" w:hAnsi="Times New Roman" w:cs="Times New Roman"/>
-          <w:sz w:val="24"/>
-          <w:szCs w:val="24"/>
-        </w:rPr>
-        <w:t xml:space="preserve"> to be downloaded to the same folder and environment </w:t>
-      </w:r>
-      <w:proofErr w:type="spellStart"/>
-      <w:r>
-        <w:rPr>
-          <w:rFonts w:ascii="Times New Roman" w:hAnsi="Times New Roman" w:cs="Times New Roman"/>
-          <w:sz w:val="24"/>
-          <w:szCs w:val="24"/>
-        </w:rPr>
-        <w:t>aswell</w:t>
-      </w:r>
-      <w:proofErr w:type="spellEnd"/>
-    </w:p>
-    <w:p>
-      <w:pPr>
-        <w:tabs>
-          <w:tab w:val="left" w:pos="916"/>
-          <w:tab w:val="left" w:pos="1832"/>
-          <w:tab w:val="left" w:pos="2748"/>
-          <w:tab w:val="left" w:pos="3664"/>
-          <w:tab w:val="left" w:pos="4580"/>
-          <w:tab w:val="left" w:pos="5496"/>
-          <w:tab w:val="left" w:pos="6412"/>
-          <w:tab w:val="left" w:pos="7328"/>
-          <w:tab w:val="left" w:pos="8244"/>
-          <w:tab w:val="left" w:pos="9160"/>
-          <w:tab w:val="left" w:pos="10076"/>
-          <w:tab w:val="left" w:pos="10992"/>
-          <w:tab w:val="left" w:pos="11908"/>
-          <w:tab w:val="left" w:pos="12824"/>
-          <w:tab w:val="left" w:pos="13740"/>
-          <w:tab w:val="left" w:pos="14656"/>
-        </w:tabs>
-        <w:spacing w:after="0" w:line="360" w:lineRule="auto"/>
-        <w:rPr>
-          <w:rFonts w:ascii="Times New Roman" w:eastAsia="Times New Roman" w:hAnsi="Times New Roman" w:cs="Times New Roman"/>
-          <w:kern w:val="0"/>
-          <w:sz w:val="24"/>
-          <w:szCs w:val="24"/>
-          <w:lang w:eastAsia="en-GB"/>
-          <w14:ligatures w14:val="none"/>
-        </w:rPr>
-      </w:pPr>
-    </w:p>
-    <w:p>
-      <w:pPr>
-        <w:tabs>
-          <w:tab w:val="left" w:pos="916"/>
-          <w:tab w:val="left" w:pos="1832"/>
-          <w:tab w:val="left" w:pos="2748"/>
-          <w:tab w:val="left" w:pos="3664"/>
-          <w:tab w:val="left" w:pos="4580"/>
-          <w:tab w:val="left" w:pos="5496"/>
-          <w:tab w:val="left" w:pos="6412"/>
-          <w:tab w:val="left" w:pos="7328"/>
-          <w:tab w:val="left" w:pos="8244"/>
-          <w:tab w:val="left" w:pos="9160"/>
-          <w:tab w:val="left" w:pos="10076"/>
-          <w:tab w:val="left" w:pos="10992"/>
-          <w:tab w:val="left" w:pos="11908"/>
-          <w:tab w:val="left" w:pos="12824"/>
-          <w:tab w:val="left" w:pos="13740"/>
-          <w:tab w:val="left" w:pos="14656"/>
-        </w:tabs>
-        <w:spacing w:after="0" w:line="360" w:lineRule="auto"/>
-        <w:rPr>
-          <w:rFonts w:ascii="Times New Roman" w:eastAsia="Times New Roman" w:hAnsi="Times New Roman" w:cs="Times New Roman"/>
-          <w:kern w:val="0"/>
-          <w:sz w:val="24"/>
-          <w:szCs w:val="24"/>
-          <w:lang w:eastAsia="en-GB"/>
-          <w14:ligatures w14:val="none"/>
-        </w:rPr>
-      </w:pPr>
-      <w:r>
-        <w:rPr>
-          <w:rFonts w:ascii="Times New Roman" w:eastAsia="Times New Roman" w:hAnsi="Times New Roman" w:cs="Times New Roman"/>
-          <w:kern w:val="0"/>
-          <w:sz w:val="24"/>
-          <w:szCs w:val="24"/>
-          <w:lang w:eastAsia="en-GB"/>
-          <w14:ligatures w14:val="none"/>
-        </w:rPr>
-        <w:t>To de</w:t>
-      </w:r>
-      <w:r>
-        <w:rPr>
-          <w:rFonts w:ascii="Times New Roman" w:eastAsia="Times New Roman" w:hAnsi="Times New Roman" w:cs="Times New Roman"/>
-          <w:kern w:val="0"/>
-          <w:sz w:val="24"/>
-          <w:szCs w:val="24"/>
-          <w:lang w:eastAsia="en-GB"/>
-          <w14:ligatures w14:val="none"/>
-        </w:rPr>
-        <w:t>fine the database connection parameters</w:t>
-      </w:r>
-      <w:r>
-        <w:rPr>
-          <w:rFonts w:ascii="Times New Roman" w:eastAsia="Times New Roman" w:hAnsi="Times New Roman" w:cs="Times New Roman"/>
-          <w:kern w:val="0"/>
-          <w:sz w:val="24"/>
-          <w:szCs w:val="24"/>
-          <w:lang w:eastAsia="en-GB"/>
-          <w14:ligatures w14:val="none"/>
-        </w:rPr>
-        <w:t xml:space="preserve"> in the code, certain </w:t>
-      </w:r>
-      <w:proofErr w:type="spellStart"/>
-      <w:r>
-        <w:rPr>
-          <w:rFonts w:ascii="Times New Roman" w:eastAsia="Times New Roman" w:hAnsi="Times New Roman" w:cs="Times New Roman"/>
-          <w:kern w:val="0"/>
-          <w:sz w:val="24"/>
-          <w:szCs w:val="24"/>
-          <w:lang w:eastAsia="en-GB"/>
-          <w14:ligatures w14:val="none"/>
-        </w:rPr>
-        <w:t>paramateres</w:t>
-      </w:r>
-      <w:proofErr w:type="spellEnd"/>
-      <w:r>
-        <w:rPr>
-          <w:rFonts w:ascii="Times New Roman" w:eastAsia="Times New Roman" w:hAnsi="Times New Roman" w:cs="Times New Roman"/>
-          <w:kern w:val="0"/>
-          <w:sz w:val="24"/>
-          <w:szCs w:val="24"/>
-          <w:lang w:eastAsia="en-GB"/>
-          <w14:ligatures w14:val="none"/>
-        </w:rPr>
-        <w:t xml:space="preserve"> have to be replaced with the university’s database </w:t>
-      </w:r>
-      <w:proofErr w:type="gramStart"/>
-      <w:r>
-        <w:rPr>
-          <w:rFonts w:ascii="Times New Roman" w:eastAsia="Times New Roman" w:hAnsi="Times New Roman" w:cs="Times New Roman"/>
-          <w:kern w:val="0"/>
-          <w:sz w:val="24"/>
-          <w:szCs w:val="24"/>
-          <w:lang w:eastAsia="en-GB"/>
-          <w14:ligatures w14:val="none"/>
-        </w:rPr>
-        <w:t>details</w:t>
+          <w:b/>
+          <w:bCs/>
+          <w:sz w:val="24"/>
+          <w:szCs w:val="24"/>
+        </w:rPr>
+        <w:t>Flask</w:t>
       </w:r>
       <w:proofErr w:type="gramEnd"/>
     </w:p>
     <w:p>
       <w:pPr>
-        <w:tabs>
-          <w:tab w:val="left" w:pos="916"/>
-          <w:tab w:val="left" w:pos="1832"/>
-          <w:tab w:val="left" w:pos="2748"/>
-          <w:tab w:val="left" w:pos="3664"/>
-          <w:tab w:val="left" w:pos="4580"/>
-          <w:tab w:val="left" w:pos="5496"/>
-          <w:tab w:val="left" w:pos="6412"/>
-          <w:tab w:val="left" w:pos="7328"/>
-          <w:tab w:val="left" w:pos="8244"/>
-          <w:tab w:val="left" w:pos="9160"/>
-          <w:tab w:val="left" w:pos="10076"/>
-          <w:tab w:val="left" w:pos="10992"/>
-          <w:tab w:val="left" w:pos="11908"/>
-          <w:tab w:val="left" w:pos="12824"/>
-          <w:tab w:val="left" w:pos="13740"/>
-          <w:tab w:val="left" w:pos="14656"/>
-        </w:tabs>
-        <w:spacing w:after="0" w:line="360" w:lineRule="auto"/>
-        <w:rPr>
-          <w:rFonts w:ascii="Times New Roman" w:eastAsia="Times New Roman" w:hAnsi="Times New Roman" w:cs="Times New Roman"/>
-          <w:kern w:val="0"/>
-          <w:sz w:val="24"/>
-          <w:szCs w:val="24"/>
-          <w:lang w:eastAsia="en-GB"/>
-          <w14:ligatures w14:val="none"/>
-        </w:rPr>
-      </w:pPr>
-      <w:r>
-        <w:rPr>
-          <w:rFonts w:ascii="Times New Roman" w:eastAsia="Times New Roman" w:hAnsi="Times New Roman" w:cs="Times New Roman"/>
-          <w:kern w:val="0"/>
-          <w:sz w:val="24"/>
-          <w:szCs w:val="24"/>
-          <w:lang w:eastAsia="en-GB"/>
-          <w14:ligatures w14:val="none"/>
-        </w:rPr>
-        <w:tab/>
-      </w:r>
-      <w:r>
-        <w:rPr>
-          <w:rFonts w:ascii="Times New Roman" w:eastAsia="Times New Roman" w:hAnsi="Times New Roman" w:cs="Times New Roman"/>
-          <w:kern w:val="0"/>
-          <w:sz w:val="24"/>
-          <w:szCs w:val="24"/>
-          <w:lang w:eastAsia="en-GB"/>
-          <w14:ligatures w14:val="none"/>
-        </w:rPr>
-        <w:t>host = "localhost</w:t>
+        <w:spacing w:line="360" w:lineRule="auto"/>
+        <w:rPr>
+          <w:rFonts w:ascii="Times New Roman" w:hAnsi="Times New Roman" w:cs="Times New Roman"/>
+          <w:sz w:val="24"/>
+          <w:szCs w:val="24"/>
+        </w:rPr>
+      </w:pPr>
+      <w:r>
+        <w:rPr>
+          <w:rFonts w:ascii="Times New Roman" w:hAnsi="Times New Roman" w:cs="Times New Roman"/>
+          <w:sz w:val="24"/>
+          <w:szCs w:val="24"/>
+        </w:rPr>
+        <w:t xml:space="preserve">All packages </w:t>
       </w:r>
       <w:proofErr w:type="gramStart"/>
       <w:r>
         <w:rPr>
-          <w:rFonts w:ascii="Times New Roman" w:eastAsia="Times New Roman" w:hAnsi="Times New Roman" w:cs="Times New Roman"/>
-          <w:kern w:val="0"/>
-          <w:sz w:val="24"/>
-          <w:szCs w:val="24"/>
-          <w:lang w:eastAsia="en-GB"/>
-          <w14:ligatures w14:val="none"/>
-        </w:rPr>
-        <w:t xml:space="preserve">"  </w:t>
-      </w:r>
-      <w:r>
-        <w:rPr>
-          <w:rFonts w:ascii="Times New Roman" w:eastAsia="Times New Roman" w:hAnsi="Times New Roman" w:cs="Times New Roman"/>
-          <w:kern w:val="0"/>
-          <w:sz w:val="24"/>
-          <w:szCs w:val="24"/>
-          <w:lang w:eastAsia="en-GB"/>
-          <w14:ligatures w14:val="none"/>
-        </w:rPr>
-        <w:t>(</w:t>
+          <w:rFonts w:ascii="Times New Roman" w:hAnsi="Times New Roman" w:cs="Times New Roman"/>
+          <w:sz w:val="24"/>
+          <w:szCs w:val="24"/>
+        </w:rPr>
+        <w:t>has</w:t>
       </w:r>
       <w:proofErr w:type="gramEnd"/>
       <w:r>
         <w:rPr>
-          <w:rFonts w:ascii="Times New Roman" w:eastAsia="Times New Roman" w:hAnsi="Times New Roman" w:cs="Times New Roman"/>
-          <w:kern w:val="0"/>
-          <w:sz w:val="24"/>
-          <w:szCs w:val="24"/>
-          <w:lang w:eastAsia="en-GB"/>
-          <w14:ligatures w14:val="none"/>
-        </w:rPr>
-        <w:t>Replace with your database server's hostname or IP address</w:t>
-      </w:r>
-      <w:r>
-        <w:rPr>
-          <w:rFonts w:ascii="Times New Roman" w:eastAsia="Times New Roman" w:hAnsi="Times New Roman" w:cs="Times New Roman"/>
-          <w:kern w:val="0"/>
-          <w:sz w:val="24"/>
-          <w:szCs w:val="24"/>
-          <w:lang w:eastAsia="en-GB"/>
-          <w14:ligatures w14:val="none"/>
-        </w:rPr>
-        <w:t>)</w:t>
-      </w:r>
-    </w:p>
-    <w:p>
-      <w:pPr>
-        <w:tabs>
-          <w:tab w:val="left" w:pos="916"/>
-          <w:tab w:val="left" w:pos="1832"/>
-          <w:tab w:val="left" w:pos="2748"/>
-          <w:tab w:val="left" w:pos="3664"/>
-          <w:tab w:val="left" w:pos="4580"/>
-          <w:tab w:val="left" w:pos="5496"/>
-          <w:tab w:val="left" w:pos="6412"/>
-          <w:tab w:val="left" w:pos="7328"/>
-          <w:tab w:val="left" w:pos="8244"/>
-          <w:tab w:val="left" w:pos="9160"/>
-          <w:tab w:val="left" w:pos="10076"/>
-          <w:tab w:val="left" w:pos="10992"/>
-          <w:tab w:val="left" w:pos="11908"/>
-          <w:tab w:val="left" w:pos="12824"/>
-          <w:tab w:val="left" w:pos="13740"/>
-          <w:tab w:val="left" w:pos="14656"/>
-        </w:tabs>
-        <w:spacing w:after="0" w:line="360" w:lineRule="auto"/>
-        <w:rPr>
-          <w:rFonts w:ascii="Times New Roman" w:eastAsia="Times New Roman" w:hAnsi="Times New Roman" w:cs="Times New Roman"/>
-          <w:kern w:val="0"/>
-          <w:sz w:val="24"/>
-          <w:szCs w:val="24"/>
-          <w:lang w:eastAsia="en-GB"/>
-          <w14:ligatures w14:val="none"/>
-        </w:rPr>
-      </w:pPr>
-      <w:r>
-        <w:rPr>
-          <w:rFonts w:ascii="Times New Roman" w:eastAsia="Times New Roman" w:hAnsi="Times New Roman" w:cs="Times New Roman"/>
-          <w:kern w:val="0"/>
-          <w:sz w:val="24"/>
-          <w:szCs w:val="24"/>
-          <w:lang w:eastAsia="en-GB"/>
-          <w14:ligatures w14:val="none"/>
-        </w:rPr>
-        <w:tab/>
-      </w:r>
-      <w:r>
-        <w:rPr>
-          <w:rFonts w:ascii="Times New Roman" w:eastAsia="Times New Roman" w:hAnsi="Times New Roman" w:cs="Times New Roman"/>
-          <w:kern w:val="0"/>
-          <w:sz w:val="24"/>
-          <w:szCs w:val="24"/>
-          <w:lang w:eastAsia="en-GB"/>
-          <w14:ligatures w14:val="none"/>
-        </w:rPr>
-        <w:t>user = "</w:t>
+          <w:rFonts w:ascii="Times New Roman" w:hAnsi="Times New Roman" w:cs="Times New Roman"/>
+          <w:sz w:val="24"/>
+          <w:szCs w:val="24"/>
+        </w:rPr>
+        <w:t xml:space="preserve"> to be downloaded to the same folder and environment </w:t>
       </w:r>
       <w:proofErr w:type="spellStart"/>
       <w:r>
         <w:rPr>
-          <w:rFonts w:ascii="Times New Roman" w:eastAsia="Times New Roman" w:hAnsi="Times New Roman" w:cs="Times New Roman"/>
-          <w:kern w:val="0"/>
-          <w:sz w:val="24"/>
-          <w:szCs w:val="24"/>
-          <w:lang w:eastAsia="en-GB"/>
-          <w14:ligatures w14:val="none"/>
-        </w:rPr>
-        <w:t>your_username</w:t>
+          <w:rFonts w:ascii="Times New Roman" w:hAnsi="Times New Roman" w:cs="Times New Roman"/>
+          <w:sz w:val="24"/>
+          <w:szCs w:val="24"/>
+        </w:rPr>
+        <w:t>aswell</w:t>
       </w:r>
       <w:proofErr w:type="spellEnd"/>
-      <w:proofErr w:type="gramStart"/>
-      <w:r>
-        <w:rPr>
-          <w:rFonts w:ascii="Times New Roman" w:eastAsia="Times New Roman" w:hAnsi="Times New Roman" w:cs="Times New Roman"/>
-          <w:kern w:val="0"/>
-          <w:sz w:val="24"/>
-          <w:szCs w:val="24"/>
-          <w:lang w:eastAsia="en-GB"/>
-          <w14:ligatures w14:val="none"/>
-        </w:rPr>
-        <w:t xml:space="preserve">"  </w:t>
-      </w:r>
-      <w:r>
-        <w:rPr>
-          <w:rFonts w:ascii="Times New Roman" w:eastAsia="Times New Roman" w:hAnsi="Times New Roman" w:cs="Times New Roman"/>
-          <w:kern w:val="0"/>
-          <w:sz w:val="24"/>
-          <w:szCs w:val="24"/>
-          <w:lang w:eastAsia="en-GB"/>
-          <w14:ligatures w14:val="none"/>
-        </w:rPr>
-        <w:t>(</w:t>
-      </w:r>
-      <w:proofErr w:type="gramEnd"/>
-      <w:r>
-        <w:rPr>
-          <w:rFonts w:ascii="Times New Roman" w:eastAsia="Times New Roman" w:hAnsi="Times New Roman" w:cs="Times New Roman"/>
-          <w:kern w:val="0"/>
-          <w:sz w:val="24"/>
-          <w:szCs w:val="24"/>
-          <w:lang w:eastAsia="en-GB"/>
-          <w14:ligatures w14:val="none"/>
-        </w:rPr>
-        <w:t>Replace with your MySQL username</w:t>
-      </w:r>
-      <w:r>
-        <w:rPr>
-          <w:rFonts w:ascii="Times New Roman" w:eastAsia="Times New Roman" w:hAnsi="Times New Roman" w:cs="Times New Roman"/>
-          <w:kern w:val="0"/>
-          <w:sz w:val="24"/>
-          <w:szCs w:val="24"/>
-          <w:lang w:eastAsia="en-GB"/>
-          <w14:ligatures w14:val="none"/>
-        </w:rPr>
-        <w:t>)</w:t>
-      </w:r>
-    </w:p>
-    <w:p>
-      <w:pPr>
-        <w:tabs>
-          <w:tab w:val="left" w:pos="916"/>
-          <w:tab w:val="left" w:pos="1832"/>
-          <w:tab w:val="left" w:pos="2748"/>
-          <w:tab w:val="left" w:pos="3664"/>
-          <w:tab w:val="left" w:pos="4580"/>
-          <w:tab w:val="left" w:pos="5496"/>
-          <w:tab w:val="left" w:pos="6412"/>
-          <w:tab w:val="left" w:pos="7328"/>
-          <w:tab w:val="left" w:pos="8244"/>
-          <w:tab w:val="left" w:pos="9160"/>
-          <w:tab w:val="left" w:pos="10076"/>
-          <w:tab w:val="left" w:pos="10992"/>
-          <w:tab w:val="left" w:pos="11908"/>
-          <w:tab w:val="left" w:pos="12824"/>
-          <w:tab w:val="left" w:pos="13740"/>
-          <w:tab w:val="left" w:pos="14656"/>
-        </w:tabs>
-        <w:spacing w:after="0" w:line="360" w:lineRule="auto"/>
-        <w:rPr>
-          <w:rFonts w:ascii="Times New Roman" w:eastAsia="Times New Roman" w:hAnsi="Times New Roman" w:cs="Times New Roman"/>
-          <w:kern w:val="0"/>
-          <w:sz w:val="24"/>
-          <w:szCs w:val="24"/>
-          <w:lang w:eastAsia="en-GB"/>
-          <w14:ligatures w14:val="none"/>
-        </w:rPr>
-      </w:pPr>
-      <w:r>
-        <w:rPr>
-          <w:rFonts w:ascii="Times New Roman" w:eastAsia="Times New Roman" w:hAnsi="Times New Roman" w:cs="Times New Roman"/>
-          <w:kern w:val="0"/>
-          <w:sz w:val="24"/>
-          <w:szCs w:val="24"/>
-          <w:lang w:eastAsia="en-GB"/>
-          <w14:ligatures w14:val="none"/>
-        </w:rPr>
-        <w:tab/>
-      </w:r>
-      <w:r>
-        <w:rPr>
-          <w:rFonts w:ascii="Times New Roman" w:eastAsia="Times New Roman" w:hAnsi="Times New Roman" w:cs="Times New Roman"/>
-          <w:kern w:val="0"/>
-          <w:sz w:val="24"/>
-          <w:szCs w:val="24"/>
-          <w:lang w:eastAsia="en-GB"/>
-          <w14:ligatures w14:val="none"/>
-        </w:rPr>
-        <w:t>password = "</w:t>
-      </w:r>
-      <w:proofErr w:type="spellStart"/>
-      <w:r>
-        <w:rPr>
-          <w:rFonts w:ascii="Times New Roman" w:eastAsia="Times New Roman" w:hAnsi="Times New Roman" w:cs="Times New Roman"/>
-          <w:kern w:val="0"/>
-          <w:sz w:val="24"/>
-          <w:szCs w:val="24"/>
-          <w:lang w:eastAsia="en-GB"/>
-          <w14:ligatures w14:val="none"/>
-        </w:rPr>
-        <w:t>your_password</w:t>
-      </w:r>
-      <w:proofErr w:type="spellEnd"/>
-      <w:proofErr w:type="gramStart"/>
-      <w:r>
-        <w:rPr>
-          <w:rFonts w:ascii="Times New Roman" w:eastAsia="Times New Roman" w:hAnsi="Times New Roman" w:cs="Times New Roman"/>
-          <w:kern w:val="0"/>
-          <w:sz w:val="24"/>
-          <w:szCs w:val="24"/>
-          <w:lang w:eastAsia="en-GB"/>
-          <w14:ligatures w14:val="none"/>
-        </w:rPr>
-        <w:t xml:space="preserve">"  </w:t>
-      </w:r>
-      <w:r>
-        <w:rPr>
-          <w:rFonts w:ascii="Times New Roman" w:eastAsia="Times New Roman" w:hAnsi="Times New Roman" w:cs="Times New Roman"/>
-          <w:kern w:val="0"/>
-          <w:sz w:val="24"/>
-          <w:szCs w:val="24"/>
-          <w:lang w:eastAsia="en-GB"/>
-          <w14:ligatures w14:val="none"/>
-        </w:rPr>
-        <w:t>(</w:t>
-      </w:r>
-      <w:proofErr w:type="gramEnd"/>
-      <w:r>
-        <w:rPr>
-          <w:rFonts w:ascii="Times New Roman" w:eastAsia="Times New Roman" w:hAnsi="Times New Roman" w:cs="Times New Roman"/>
-          <w:kern w:val="0"/>
-          <w:sz w:val="24"/>
-          <w:szCs w:val="24"/>
-          <w:lang w:eastAsia="en-GB"/>
-          <w14:ligatures w14:val="none"/>
-        </w:rPr>
-        <w:t>Replace with your MySQL password</w:t>
-      </w:r>
-      <w:r>
-        <w:rPr>
-          <w:rFonts w:ascii="Times New Roman" w:eastAsia="Times New Roman" w:hAnsi="Times New Roman" w:cs="Times New Roman"/>
-          <w:kern w:val="0"/>
-          <w:sz w:val="24"/>
-          <w:szCs w:val="24"/>
-          <w:lang w:eastAsia="en-GB"/>
-          <w14:ligatures w14:val="none"/>
-        </w:rPr>
-        <w:t>)</w:t>
-      </w:r>
-    </w:p>
-    <w:p>
-      <w:pPr>
-        <w:tabs>
-          <w:tab w:val="left" w:pos="916"/>
-          <w:tab w:val="left" w:pos="1832"/>
-          <w:tab w:val="left" w:pos="2748"/>
-          <w:tab w:val="left" w:pos="3664"/>
-          <w:tab w:val="left" w:pos="4580"/>
-          <w:tab w:val="left" w:pos="5496"/>
-          <w:tab w:val="left" w:pos="6412"/>
-          <w:tab w:val="left" w:pos="7328"/>
-          <w:tab w:val="left" w:pos="8244"/>
-          <w:tab w:val="left" w:pos="9160"/>
-          <w:tab w:val="left" w:pos="10076"/>
-          <w:tab w:val="left" w:pos="10992"/>
-          <w:tab w:val="left" w:pos="11908"/>
-          <w:tab w:val="left" w:pos="12824"/>
-          <w:tab w:val="left" w:pos="13740"/>
-          <w:tab w:val="left" w:pos="14656"/>
-        </w:tabs>
-        <w:spacing w:after="0" w:line="360" w:lineRule="auto"/>
-        <w:rPr>
-          <w:rFonts w:ascii="Times New Roman" w:eastAsia="Times New Roman" w:hAnsi="Times New Roman" w:cs="Times New Roman"/>
-          <w:kern w:val="0"/>
-          <w:sz w:val="24"/>
-          <w:szCs w:val="24"/>
-          <w:lang w:eastAsia="en-GB"/>
-          <w14:ligatures w14:val="none"/>
-        </w:rPr>
-      </w:pPr>
-      <w:r>
-        <w:rPr>
-          <w:rFonts w:ascii="Times New Roman" w:eastAsia="Times New Roman" w:hAnsi="Times New Roman" w:cs="Times New Roman"/>
-          <w:kern w:val="0"/>
-          <w:sz w:val="24"/>
-          <w:szCs w:val="24"/>
-          <w:lang w:eastAsia="en-GB"/>
-          <w14:ligatures w14:val="none"/>
-        </w:rPr>
-        <w:tab/>
-      </w:r>
-      <w:r>
-        <w:rPr>
-          <w:rFonts w:ascii="Times New Roman" w:eastAsia="Times New Roman" w:hAnsi="Times New Roman" w:cs="Times New Roman"/>
-          <w:kern w:val="0"/>
-          <w:sz w:val="24"/>
-          <w:szCs w:val="24"/>
-          <w:lang w:eastAsia="en-GB"/>
-          <w14:ligatures w14:val="none"/>
-        </w:rPr>
-        <w:t>database = "</w:t>
-      </w:r>
-      <w:proofErr w:type="spellStart"/>
-      <w:r>
-        <w:rPr>
-          <w:rFonts w:ascii="Times New Roman" w:eastAsia="Times New Roman" w:hAnsi="Times New Roman" w:cs="Times New Roman"/>
-          <w:kern w:val="0"/>
-          <w:sz w:val="24"/>
-          <w:szCs w:val="24"/>
-          <w:lang w:eastAsia="en-GB"/>
-          <w14:ligatures w14:val="none"/>
-        </w:rPr>
-        <w:t>YourDatabaseName</w:t>
-      </w:r>
-      <w:proofErr w:type="spellEnd"/>
-      <w:proofErr w:type="gramStart"/>
-      <w:r>
-        <w:rPr>
-          <w:rFonts w:ascii="Times New Roman" w:eastAsia="Times New Roman" w:hAnsi="Times New Roman" w:cs="Times New Roman"/>
-          <w:kern w:val="0"/>
-          <w:sz w:val="24"/>
-          <w:szCs w:val="24"/>
-          <w:lang w:eastAsia="en-GB"/>
-          <w14:ligatures w14:val="none"/>
-        </w:rPr>
-        <w:t xml:space="preserve">"  </w:t>
-      </w:r>
-      <w:r>
-        <w:rPr>
-          <w:rFonts w:ascii="Times New Roman" w:eastAsia="Times New Roman" w:hAnsi="Times New Roman" w:cs="Times New Roman"/>
-          <w:kern w:val="0"/>
-          <w:sz w:val="24"/>
-          <w:szCs w:val="24"/>
-          <w:lang w:eastAsia="en-GB"/>
-          <w14:ligatures w14:val="none"/>
-        </w:rPr>
-        <w:t>(</w:t>
-      </w:r>
-      <w:proofErr w:type="gramEnd"/>
-      <w:r>
-        <w:rPr>
-          <w:rFonts w:ascii="Times New Roman" w:eastAsia="Times New Roman" w:hAnsi="Times New Roman" w:cs="Times New Roman"/>
-          <w:kern w:val="0"/>
-          <w:sz w:val="24"/>
-          <w:szCs w:val="24"/>
-          <w:lang w:eastAsia="en-GB"/>
-          <w14:ligatures w14:val="none"/>
-        </w:rPr>
-        <w:t>Replace with the name of your database</w:t>
-      </w:r>
-      <w:r>
-        <w:rPr>
-          <w:rFonts w:ascii="Times New Roman" w:eastAsia="Times New Roman" w:hAnsi="Times New Roman" w:cs="Times New Roman"/>
-          <w:kern w:val="0"/>
-          <w:sz w:val="24"/>
-          <w:szCs w:val="24"/>
-          <w:lang w:eastAsia="en-GB"/>
-          <w14:ligatures w14:val="none"/>
-        </w:rPr>
-        <w:t>)</w:t>
-      </w:r>
     </w:p>
     <w:p>
       <w:pPr>

</xml_diff>